<commit_message>
Feito os pontos de Objetivos gerais e especificos, Motivação
</commit_message>
<xml_diff>
--- a/Modelo Base TCC - Em desenvolvimento.docx
+++ b/Modelo Base TCC - Em desenvolvimento.docx
@@ -445,23 +445,7 @@
           <w:color w:val="5D6879"/>
           <w:sz w:val="20"/>
         </w:rPr>
-        <w:t xml:space="preserve">. – Teresina-PI, x de </w:t>
-      </w:r>
-      <w:proofErr w:type="spellStart"/>
-      <w:r>
-        <w:rPr>
-          <w:color w:val="5D6879"/>
-          <w:sz w:val="20"/>
-        </w:rPr>
-        <w:t>xxxx</w:t>
-      </w:r>
-      <w:proofErr w:type="spellEnd"/>
-      <w:r>
-        <w:rPr>
-          <w:color w:val="5D6879"/>
-          <w:sz w:val="20"/>
-        </w:rPr>
-        <w:t xml:space="preserve"> de 20xx-</w:t>
+        <w:t>. – Teresina-PI, x de xxxx de 20xx-</w:t>
       </w:r>
     </w:p>
     <w:p>
@@ -470,37 +454,12 @@
         <w:ind w:left="704" w:right="0" w:hanging="10"/>
         <w:jc w:val="left"/>
       </w:pPr>
-      <w:proofErr w:type="spellStart"/>
       <w:r>
         <w:rPr>
           <w:color w:val="5D6879"/>
           <w:sz w:val="20"/>
         </w:rPr>
-        <w:t>xx</w:t>
-      </w:r>
-      <w:proofErr w:type="spellEnd"/>
-      <w:r>
-        <w:rPr>
-          <w:color w:val="5D6879"/>
-          <w:sz w:val="20"/>
-        </w:rPr>
-        <w:t xml:space="preserve"> </w:t>
-      </w:r>
-      <w:proofErr w:type="gramStart"/>
-      <w:r>
-        <w:rPr>
-          <w:color w:val="5D6879"/>
-          <w:sz w:val="20"/>
-        </w:rPr>
-        <w:t>p. :</w:t>
-      </w:r>
-      <w:proofErr w:type="gramEnd"/>
-      <w:r>
-        <w:rPr>
-          <w:color w:val="5D6879"/>
-          <w:sz w:val="20"/>
-        </w:rPr>
-        <w:t xml:space="preserve"> il. (algumas color.) ; 30 cm.</w:t>
+        <w:t>xx p. : il. (algumas color.) ; 30 cm.</w:t>
       </w:r>
     </w:p>
     <w:p>
@@ -514,33 +473,8 @@
           <w:color w:val="5D6879"/>
           <w:sz w:val="20"/>
         </w:rPr>
-        <w:t xml:space="preserve">Orientador: Professor(a) </w:t>
-      </w:r>
-      <w:proofErr w:type="spellStart"/>
-      <w:r>
-        <w:rPr>
-          <w:color w:val="5D6879"/>
-          <w:sz w:val="20"/>
-        </w:rPr>
-        <w:t>Msc</w:t>
-      </w:r>
-      <w:proofErr w:type="spellEnd"/>
-      <w:r>
-        <w:rPr>
-          <w:color w:val="5D6879"/>
-          <w:sz w:val="20"/>
-        </w:rPr>
-        <w:t xml:space="preserve">. </w:t>
-      </w:r>
-      <w:proofErr w:type="spellStart"/>
-      <w:r>
-        <w:rPr>
-          <w:color w:val="5D6879"/>
-          <w:sz w:val="20"/>
-        </w:rPr>
-        <w:t>xxx</w:t>
-      </w:r>
-      <w:proofErr w:type="spellEnd"/>
+        <w:t>Orientador: Professor(a) Msc. xxx</w:t>
+      </w:r>
     </w:p>
     <w:p>
       <w:pPr>
@@ -554,23 +488,7 @@
           <w:sz w:val="20"/>
         </w:rPr>
         <w:lastRenderedPageBreak/>
-        <w:t xml:space="preserve">Trabalho de Conclusão de Curso (TCC) – Centro Universitário do Piauí - UNIFAPI, x de </w:t>
-      </w:r>
-      <w:proofErr w:type="spellStart"/>
-      <w:r>
-        <w:rPr>
-          <w:color w:val="5D6879"/>
-          <w:sz w:val="20"/>
-        </w:rPr>
-        <w:t>xxxx</w:t>
-      </w:r>
-      <w:proofErr w:type="spellEnd"/>
-      <w:r>
-        <w:rPr>
-          <w:color w:val="5D6879"/>
-          <w:sz w:val="20"/>
-        </w:rPr>
-        <w:t xml:space="preserve"> de 20xx.</w:t>
+        <w:t>Trabalho de Conclusão de Curso (TCC) – Centro Universitário do Piauí - UNIFAPI, x de xxxx de 20xx.</w:t>
       </w:r>
     </w:p>
     <w:p>
@@ -620,31 +538,7 @@
         <w:ind w:left="-15" w:right="0" w:firstLine="0"/>
       </w:pPr>
       <w:r>
-        <w:t>Segundo a ABNT, o resumo deve ressaltar o objetivo, o método, os resultados e as conclusões do documento. A ordem e a extensão destes itens dependem do tipo de resumo (informativo ou indicativo) e do tratamento que cada item recebe no documento original. O resumo deve ser precedido da referência do documento, com exceção do resumo inserido no próprio documento. As palavras-chave devem figurar logo abaixo do resumo, antecedidas da expressão Palavras-</w:t>
-      </w:r>
-      <w:proofErr w:type="gramStart"/>
-      <w:r>
-        <w:t>chave:,</w:t>
-      </w:r>
-      <w:proofErr w:type="gramEnd"/>
-      <w:r>
-        <w:t xml:space="preserve"> separadas entre si por ponto e finalizadas também por ponto. Segundo a ABNT, o resumo deve ressaltar o objetivo, o método, os resultados e as conclusões do documento. A ordem e a extensão destes itens dependem do tipo de resumo (informativo ou indicativo) e do tratamento que cada item recebe no documento original. O resumo deve ser precedido da referência do documento, com exceção do resumo inserido no próprio documento. As palavras-chave devem figurar logo abaixo do resumo, antecedidas da expressão. Segundo a ABNT, o resumo deve ressaltar o objetivo, o método, os resultados e as conclusões do documento. A ordem e a extensão destes itens dependem do tipo de resumo (informativo ou indicativo) e do tratamento que cada item recebe no documento original. O resumo deve ser precedido da referência do documento, com exceção do resumo inserido no próprio documento. As </w:t>
-      </w:r>
-      <w:proofErr w:type="spellStart"/>
-      <w:r>
-        <w:t>palavraschave</w:t>
-      </w:r>
-      <w:proofErr w:type="spellEnd"/>
-      <w:r>
-        <w:t xml:space="preserve"> devem figurar logo abaixo do resumo, antecedidas da expressão </w:t>
-      </w:r>
-      <w:proofErr w:type="spellStart"/>
-      <w:r>
-        <w:t>Palavraschave</w:t>
-      </w:r>
-      <w:proofErr w:type="spellEnd"/>
-      <w:r>
-        <w:t>, separadas entre si por ponto e finalizadas também por ponto. Segundo a ABNT, o resumo deve ressaltar o objetivo, o método, os resultados e as conclusões do documento. A ordem e a extensão destes itens dependem do tipo de resumo (informativo ou indicativo) e do tratamento que cada item recebe no documento original. O resumo deve ser precedido da referência do documento, com exceção do resumo inserido no próprio documento. As palavras-chave devem figurar logo abaixo do resumo, antecedidas da expressão.</w:t>
+        <w:t>Segundo a ABNT, o resumo deve ressaltar o objetivo, o método, os resultados e as conclusões do documento. A ordem e a extensão destes itens dependem do tipo de resumo (informativo ou indicativo) e do tratamento que cada item recebe no documento original. O resumo deve ser precedido da referência do documento, com exceção do resumo inserido no próprio documento. As palavras-chave devem figurar logo abaixo do resumo, antecedidas da expressão Palavras-chave:, separadas entre si por ponto e finalizadas também por ponto. Segundo a ABNT, o resumo deve ressaltar o objetivo, o método, os resultados e as conclusões do documento. A ordem e a extensão destes itens dependem do tipo de resumo (informativo ou indicativo) e do tratamento que cada item recebe no documento original. O resumo deve ser precedido da referência do documento, com exceção do resumo inserido no próprio documento. As palavras-chave devem figurar logo abaixo do resumo, antecedidas da expressão. Segundo a ABNT, o resumo deve ressaltar o objetivo, o método, os resultados e as conclusões do documento. A ordem e a extensão destes itens dependem do tipo de resumo (informativo ou indicativo) e do tratamento que cada item recebe no documento original. O resumo deve ser precedido da referência do documento, com exceção do resumo inserido no próprio documento. As palavraschave devem figurar logo abaixo do resumo, antecedidas da expressão Palavraschave, separadas entre si por ponto e finalizadas também por ponto. Segundo a ABNT, o resumo deve ressaltar o objetivo, o método, os resultados e as conclusões do documento. A ordem e a extensão destes itens dependem do tipo de resumo (informativo ou indicativo) e do tratamento que cada item recebe no documento original. O resumo deve ser precedido da referência do documento, com exceção do resumo inserido no próprio documento. As palavras-chave devem figurar logo abaixo do resumo, antecedidas da expressão.</w:t>
       </w:r>
     </w:p>
     <w:p>
@@ -674,37 +568,8 @@
         <w:spacing w:after="905"/>
         <w:ind w:left="-15" w:right="0" w:firstLine="0"/>
       </w:pPr>
-      <w:proofErr w:type="spellStart"/>
-      <w:r>
-        <w:t>This</w:t>
-      </w:r>
-      <w:proofErr w:type="spellEnd"/>
-      <w:r>
-        <w:t xml:space="preserve"> </w:t>
-      </w:r>
-      <w:proofErr w:type="spellStart"/>
-      <w:r>
-        <w:t>is</w:t>
-      </w:r>
-      <w:proofErr w:type="spellEnd"/>
-      <w:r>
-        <w:t xml:space="preserve"> </w:t>
-      </w:r>
-      <w:proofErr w:type="spellStart"/>
-      <w:r>
-        <w:t>the</w:t>
-      </w:r>
-      <w:proofErr w:type="spellEnd"/>
-      <w:r>
-        <w:t xml:space="preserve"> </w:t>
-      </w:r>
-      <w:proofErr w:type="spellStart"/>
-      <w:r>
-        <w:t>english</w:t>
-      </w:r>
-      <w:proofErr w:type="spellEnd"/>
-      <w:r>
-        <w:t xml:space="preserve"> abstract.</w:t>
+      <w:r>
+        <w:t>This is the english abstract.</w:t>
       </w:r>
     </w:p>
     <w:p>
@@ -713,95 +578,10 @@
         <w:ind w:left="-15" w:right="0" w:firstLine="0"/>
       </w:pPr>
       <w:r>
-        <w:t xml:space="preserve">Keywords: ABNT. original. </w:t>
-      </w:r>
-      <w:proofErr w:type="spellStart"/>
-      <w:r>
-        <w:t>text</w:t>
-      </w:r>
-      <w:proofErr w:type="spellEnd"/>
-      <w:r>
-        <w:t xml:space="preserve"> </w:t>
-      </w:r>
-      <w:proofErr w:type="spellStart"/>
-      <w:r>
-        <w:t>editoration</w:t>
-      </w:r>
-      <w:proofErr w:type="spellEnd"/>
-      <w:r>
-        <w:t>.</w:t>
+        <w:t>Keywords: ABNT. original. text editoration.</w:t>
       </w:r>
       <w:r>
         <w:br w:type="page"/>
-      </w:r>
-    </w:p>
-    <w:p>
-      <w:pPr>
-        <w:spacing w:after="924" w:line="291" w:lineRule="auto"/>
-        <w:ind w:left="407" w:right="397" w:hanging="10"/>
-        <w:jc w:val="center"/>
-      </w:pPr>
-      <w:r>
-        <w:rPr>
-          <w:sz w:val="36"/>
-        </w:rPr>
-        <w:lastRenderedPageBreak/>
-        <w:t>Lista de ilustrações</w:t>
-      </w:r>
-    </w:p>
-    <w:p>
-      <w:pPr>
-        <w:spacing w:after="35" w:line="268" w:lineRule="auto"/>
-        <w:ind w:left="-5" w:right="-9" w:hanging="10"/>
-        <w:jc w:val="left"/>
-      </w:pPr>
-      <w:r>
-        <w:rPr>
-          <w:color w:val="0000FF"/>
-          <w:u w:val="single" w:color="0000FF"/>
-        </w:rPr>
-        <w:t>Figura 1. Interface do usuário do aplicativo móvel</w:t>
-      </w:r>
-      <w:r>
-        <w:rPr>
-          <w:color w:val="0000FF"/>
-          <w:u w:val="single" w:color="0000FF"/>
-        </w:rPr>
-        <w:tab/>
-      </w:r>
-      <w:r>
-        <w:t xml:space="preserve">21 </w:t>
-      </w:r>
-      <w:r>
-        <w:rPr>
-          <w:color w:val="0000FF"/>
-          <w:u w:val="single" w:color="0000FF"/>
-        </w:rPr>
-        <w:t>Figura 2. Exemplo de computação em nuvem.</w:t>
-      </w:r>
-      <w:r>
-        <w:rPr>
-          <w:color w:val="0000FF"/>
-          <w:u w:val="single" w:color="0000FF"/>
-        </w:rPr>
-        <w:tab/>
-      </w:r>
-      <w:r>
-        <w:t>22</w:t>
-      </w:r>
-    </w:p>
-    <w:p>
-      <w:pPr>
-        <w:spacing w:after="35" w:line="268" w:lineRule="auto"/>
-        <w:ind w:left="-5" w:right="-9" w:hanging="10"/>
-        <w:jc w:val="left"/>
-      </w:pPr>
-      <w:r>
-        <w:rPr>
-          <w:color w:val="0000FF"/>
-          <w:u w:val="single" w:color="0000FF"/>
-        </w:rPr>
-        <w:t xml:space="preserve">Figura 3. Luva de dados e rato de bola superior dispositivos de navegação e manipulação incluem as luvas de dados para manipular os objetos dentro de uma </w:t>
       </w:r>
     </w:p>
     <w:p>
@@ -814,38 +594,8 @@
         <w:jc w:val="left"/>
       </w:pPr>
       <w:r>
-        <w:rPr>
-          <w:color w:val="0000FF"/>
-          <w:u w:val="single" w:color="0000FF"/>
-        </w:rPr>
-        <w:t>determinada simulação.</w:t>
-      </w:r>
-      <w:r>
-        <w:rPr>
-          <w:color w:val="0000FF"/>
-          <w:u w:val="single" w:color="0000FF"/>
-        </w:rPr>
-        <w:tab/>
-      </w:r>
-      <w:r>
+        <w:lastRenderedPageBreak/>
         <w:t>23</w:t>
-      </w:r>
-      <w:r>
-        <w:br w:type="page"/>
-      </w:r>
-    </w:p>
-    <w:p>
-      <w:pPr>
-        <w:spacing w:after="924" w:line="291" w:lineRule="auto"/>
-        <w:ind w:left="407" w:right="397" w:hanging="10"/>
-        <w:jc w:val="center"/>
-      </w:pPr>
-      <w:r>
-        <w:rPr>
-          <w:sz w:val="36"/>
-        </w:rPr>
-        <w:lastRenderedPageBreak/>
-        <w:t>Lista de Tabelas</w:t>
       </w:r>
     </w:p>
     <w:p>
@@ -862,17 +612,13 @@
           <w:color w:val="0000FF"/>
           <w:u w:val="single" w:color="0000FF"/>
         </w:rPr>
-        <w:t>Tabela 1. Breve explicação sobre a Tabela. Deve vir acima da mesma.</w:t>
-      </w:r>
-      <w:r>
-        <w:rPr>
-          <w:color w:val="0000FF"/>
-          <w:u w:val="single" w:color="0000FF"/>
-        </w:rPr>
         <w:tab/>
       </w:r>
       <w:r>
-        <w:t>28</w:t>
+        <w:t>35</w:t>
+      </w:r>
+      <w:r>
+        <w:br w:type="page"/>
       </w:r>
     </w:p>
     <w:p>
@@ -885,391 +631,8 @@
         <w:jc w:val="left"/>
       </w:pPr>
       <w:r>
-        <w:rPr>
-          <w:color w:val="0000FF"/>
-          <w:u w:val="single" w:color="0000FF"/>
-        </w:rPr>
-        <w:t>Tabela 2. Cronograma de Atividades</w:t>
-      </w:r>
-      <w:r>
-        <w:rPr>
-          <w:color w:val="0000FF"/>
-          <w:u w:val="single" w:color="0000FF"/>
-        </w:rPr>
-        <w:tab/>
-      </w:r>
-      <w:r>
-        <w:t>35</w:t>
-      </w:r>
-    </w:p>
-    <w:p>
-      <w:pPr>
-        <w:spacing w:after="35" w:line="268" w:lineRule="auto"/>
-        <w:ind w:left="-5" w:right="-9" w:hanging="10"/>
-        <w:jc w:val="left"/>
-      </w:pPr>
-      <w:r>
-        <w:rPr>
-          <w:color w:val="0000FF"/>
-          <w:u w:val="single" w:color="0000FF"/>
-        </w:rPr>
-        <w:t xml:space="preserve">Tabela 3. Cronograma de atividades a serem desenvolvidas na disciplina TCC II no </w:t>
-      </w:r>
-    </w:p>
-    <w:p>
-      <w:pPr>
-        <w:tabs>
-          <w:tab w:val="right" w:pos="9072"/>
-        </w:tabs>
-        <w:spacing w:after="35" w:line="268" w:lineRule="auto"/>
-        <w:ind w:left="-15" w:right="-9" w:firstLine="0"/>
-        <w:jc w:val="left"/>
-      </w:pPr>
-      <w:r>
-        <w:rPr>
-          <w:color w:val="0000FF"/>
-          <w:u w:val="single" w:color="0000FF"/>
-        </w:rPr>
-        <w:t>período 2024-1.</w:t>
-      </w:r>
-      <w:r>
-        <w:rPr>
-          <w:color w:val="0000FF"/>
-          <w:u w:val="single" w:color="0000FF"/>
-        </w:rPr>
-        <w:tab/>
-      </w:r>
-      <w:r>
-        <w:t>35</w:t>
-      </w:r>
-      <w:r>
+        <w:lastRenderedPageBreak/>
         <w:br w:type="page"/>
-      </w:r>
-    </w:p>
-    <w:p>
-      <w:pPr>
-        <w:spacing w:after="924" w:line="291" w:lineRule="auto"/>
-        <w:ind w:left="407" w:right="397" w:hanging="10"/>
-        <w:jc w:val="center"/>
-      </w:pPr>
-      <w:r>
-        <w:rPr>
-          <w:sz w:val="36"/>
-        </w:rPr>
-        <w:lastRenderedPageBreak/>
-        <w:t>Lista de Quadros</w:t>
-      </w:r>
-    </w:p>
-    <w:p>
-      <w:pPr>
-        <w:spacing w:after="35" w:line="268" w:lineRule="auto"/>
-        <w:ind w:left="-5" w:right="-9" w:hanging="10"/>
-        <w:jc w:val="left"/>
-      </w:pPr>
-      <w:r>
-        <w:rPr>
-          <w:color w:val="0000FF"/>
-          <w:u w:val="single" w:color="0000FF"/>
-        </w:rPr>
-        <w:t xml:space="preserve">Quadro 1. Breve explicação sobre o Quadro para compor seu título. Deve vir acima </w:t>
-      </w:r>
-    </w:p>
-    <w:p>
-      <w:pPr>
-        <w:tabs>
-          <w:tab w:val="right" w:pos="9072"/>
-        </w:tabs>
-        <w:spacing w:after="35" w:line="268" w:lineRule="auto"/>
-        <w:ind w:left="-15" w:right="-9" w:firstLine="0"/>
-        <w:jc w:val="left"/>
-      </w:pPr>
-      <w:r>
-        <w:rPr>
-          <w:color w:val="0000FF"/>
-          <w:u w:val="single" w:color="0000FF"/>
-        </w:rPr>
-        <w:t>do mesmo.</w:t>
-      </w:r>
-      <w:r>
-        <w:rPr>
-          <w:color w:val="0000FF"/>
-          <w:u w:val="single" w:color="0000FF"/>
-        </w:rPr>
-        <w:tab/>
-      </w:r>
-      <w:r>
-        <w:t>29</w:t>
-      </w:r>
-    </w:p>
-    <w:p>
-      <w:pPr>
-        <w:spacing w:after="35" w:line="268" w:lineRule="auto"/>
-        <w:ind w:left="-5" w:right="-9" w:hanging="10"/>
-        <w:jc w:val="left"/>
-      </w:pPr>
-      <w:r>
-        <w:rPr>
-          <w:color w:val="0000FF"/>
-          <w:u w:val="single" w:color="0000FF"/>
-        </w:rPr>
-        <w:t xml:space="preserve">Quadro 2. Cronograma de atividades a serem desenvolvidas na disciplina TCC II no </w:t>
-      </w:r>
-    </w:p>
-    <w:p>
-      <w:pPr>
-        <w:tabs>
-          <w:tab w:val="right" w:pos="9072"/>
-        </w:tabs>
-        <w:spacing w:after="35" w:line="268" w:lineRule="auto"/>
-        <w:ind w:left="-15" w:right="-9" w:firstLine="0"/>
-        <w:jc w:val="left"/>
-      </w:pPr>
-      <w:r>
-        <w:rPr>
-          <w:color w:val="0000FF"/>
-          <w:u w:val="single" w:color="0000FF"/>
-        </w:rPr>
-        <w:t>período 2024.1.</w:t>
-      </w:r>
-      <w:r>
-        <w:rPr>
-          <w:color w:val="0000FF"/>
-          <w:u w:val="single" w:color="0000FF"/>
-        </w:rPr>
-        <w:tab/>
-      </w:r>
-      <w:r>
-        <w:t>36</w:t>
-      </w:r>
-      <w:r>
-        <w:br w:type="page"/>
-      </w:r>
-    </w:p>
-    <w:p>
-      <w:pPr>
-        <w:spacing w:after="683" w:line="291" w:lineRule="auto"/>
-        <w:ind w:left="10" w:right="2190" w:hanging="10"/>
-        <w:jc w:val="right"/>
-      </w:pPr>
-      <w:r>
-        <w:rPr>
-          <w:sz w:val="36"/>
-        </w:rPr>
-        <w:lastRenderedPageBreak/>
-        <w:t>Lista de abreviaturas e siglas</w:t>
-      </w:r>
-    </w:p>
-    <w:p>
-      <w:pPr>
-        <w:tabs>
-          <w:tab w:val="center" w:pos="3665"/>
-        </w:tabs>
-        <w:spacing w:line="259" w:lineRule="auto"/>
-        <w:ind w:left="-15" w:right="0" w:firstLine="0"/>
-        <w:jc w:val="left"/>
-      </w:pPr>
-      <w:r>
-        <w:t>ABNT</w:t>
-      </w:r>
-      <w:r>
-        <w:tab/>
-        <w:t>Associação Brasileira de Normas Técnicas</w:t>
-      </w:r>
-      <w:r>
-        <w:br w:type="page"/>
-      </w:r>
-    </w:p>
-    <w:p>
-      <w:pPr>
-        <w:spacing w:after="607" w:line="291" w:lineRule="auto"/>
-        <w:ind w:left="10" w:right="3136" w:hanging="10"/>
-        <w:jc w:val="right"/>
-      </w:pPr>
-      <w:r>
-        <w:rPr>
-          <w:sz w:val="36"/>
-        </w:rPr>
-        <w:lastRenderedPageBreak/>
-        <w:t>Lista de símbolos</w:t>
-      </w:r>
-    </w:p>
-    <w:p>
-      <w:pPr>
-        <w:tabs>
-          <w:tab w:val="center" w:pos="1922"/>
-        </w:tabs>
-        <w:spacing w:after="248" w:line="259" w:lineRule="auto"/>
-        <w:ind w:left="-15" w:right="0" w:firstLine="0"/>
-        <w:jc w:val="left"/>
-      </w:pPr>
-      <w:r>
-        <w:rPr>
-          <w:color w:val="545454"/>
-        </w:rPr>
-        <w:t>Γ</w:t>
-      </w:r>
-      <w:r>
-        <w:rPr>
-          <w:color w:val="545454"/>
-        </w:rPr>
-        <w:tab/>
-      </w:r>
-      <w:r>
-        <w:t>Letra grega Gama</w:t>
-      </w:r>
-    </w:p>
-    <w:p>
-      <w:pPr>
-        <w:tabs>
-          <w:tab w:val="center" w:pos="1382"/>
-        </w:tabs>
-        <w:spacing w:after="248" w:line="259" w:lineRule="auto"/>
-        <w:ind w:left="-15" w:right="0" w:firstLine="0"/>
-        <w:jc w:val="left"/>
-      </w:pPr>
-      <w:r>
-        <w:rPr>
-          <w:color w:val="545454"/>
-        </w:rPr>
-        <w:t>Λ</w:t>
-      </w:r>
-      <w:r>
-        <w:rPr>
-          <w:color w:val="545454"/>
-        </w:rPr>
-        <w:tab/>
-      </w:r>
-      <w:r>
-        <w:t>Lambda</w:t>
-      </w:r>
-    </w:p>
-    <w:p>
-      <w:pPr>
-        <w:tabs>
-          <w:tab w:val="center" w:pos="2396"/>
-        </w:tabs>
-        <w:spacing w:after="252" w:line="259" w:lineRule="auto"/>
-        <w:ind w:left="-15" w:right="0" w:firstLine="0"/>
-        <w:jc w:val="left"/>
-      </w:pPr>
-      <w:r>
-        <w:rPr>
-          <w:color w:val="545454"/>
-        </w:rPr>
-        <w:t>ζ</w:t>
-      </w:r>
-      <w:r>
-        <w:rPr>
-          <w:color w:val="545454"/>
-        </w:rPr>
-        <w:tab/>
-      </w:r>
-      <w:r>
-        <w:t xml:space="preserve">Letra grega minúscula </w:t>
-      </w:r>
-      <w:proofErr w:type="spellStart"/>
-      <w:r>
-        <w:t>zeta</w:t>
-      </w:r>
-      <w:proofErr w:type="spellEnd"/>
-    </w:p>
-    <w:p>
-      <w:pPr>
-        <w:tabs>
-          <w:tab w:val="center" w:pos="1428"/>
-        </w:tabs>
-        <w:spacing w:line="259" w:lineRule="auto"/>
-        <w:ind w:left="-15" w:right="0" w:firstLine="0"/>
-        <w:jc w:val="left"/>
-      </w:pPr>
-      <w:r>
-        <w:rPr>
-          <w:color w:val="545454"/>
-        </w:rPr>
-        <w:t>∈</w:t>
-      </w:r>
-      <w:r>
-        <w:rPr>
-          <w:color w:val="545454"/>
-        </w:rPr>
-        <w:tab/>
-      </w:r>
-      <w:r>
-        <w:t>Pertence</w:t>
-      </w:r>
-      <w:r>
-        <w:br w:type="page"/>
-      </w:r>
-    </w:p>
-    <w:p>
-      <w:pPr>
-        <w:spacing w:after="607" w:line="291" w:lineRule="auto"/>
-        <w:ind w:left="407" w:right="398" w:hanging="10"/>
-        <w:jc w:val="center"/>
-      </w:pPr>
-      <w:r>
-        <w:rPr>
-          <w:sz w:val="36"/>
-        </w:rPr>
-        <w:lastRenderedPageBreak/>
-        <w:t>Lista de algoritmos</w:t>
-      </w:r>
-    </w:p>
-    <w:p>
-      <w:pPr>
-        <w:tabs>
-          <w:tab w:val="right" w:pos="9072"/>
-        </w:tabs>
-        <w:spacing w:after="777" w:line="268" w:lineRule="auto"/>
-        <w:ind w:left="-15" w:right="-9" w:firstLine="0"/>
-        <w:jc w:val="left"/>
-      </w:pPr>
-      <w:r>
-        <w:rPr>
-          <w:color w:val="0000FF"/>
-          <w:u w:val="single" w:color="0000FF"/>
-        </w:rPr>
-        <w:t>Algoritmo 1. Título do Algoritmo</w:t>
-      </w:r>
-      <w:r>
-        <w:rPr>
-          <w:color w:val="0000FF"/>
-          <w:u w:val="single" w:color="0000FF"/>
-        </w:rPr>
-        <w:tab/>
-      </w:r>
-      <w:r>
-        <w:t>27</w:t>
-      </w:r>
-    </w:p>
-    <w:p>
-      <w:pPr>
-        <w:spacing w:after="3" w:line="360" w:lineRule="auto"/>
-        <w:ind w:left="10" w:right="0" w:hanging="10"/>
-        <w:jc w:val="center"/>
-      </w:pPr>
-      <w:r>
-        <w:rPr>
-          <w:b/>
-          <w:color w:val="BFBFBF"/>
-        </w:rPr>
-        <w:t xml:space="preserve">Os demais elementos </w:t>
-      </w:r>
-      <w:proofErr w:type="spellStart"/>
-      <w:r>
-        <w:rPr>
-          <w:b/>
-          <w:color w:val="BFBFBF"/>
-        </w:rPr>
-        <w:t>pré</w:t>
-      </w:r>
-      <w:proofErr w:type="spellEnd"/>
-      <w:r>
-        <w:rPr>
-          <w:b/>
-          <w:color w:val="BFBFBF"/>
-        </w:rPr>
-        <w:t xml:space="preserve">-textuais, como dedicatória, epígrafe e agradecimentos não são necessários para o TCC I, deverão ser incluídos para </w:t>
       </w:r>
     </w:p>
     <w:p>
@@ -1279,13 +642,7 @@
         <w:jc w:val="center"/>
       </w:pPr>
       <w:r>
-        <w:rPr>
-          <w:b/>
-          <w:color w:val="BFBFBF"/>
-        </w:rPr>
-        <w:t>o TCC II, posteriormente.</w:t>
-      </w:r>
-      <w:r>
+        <w:lastRenderedPageBreak/>
         <w:br w:type="page"/>
       </w:r>
     </w:p>
@@ -2308,393 +1665,6 @@
     </w:p>
     <w:p>
       <w:pPr>
-        <w:spacing w:after="113"/>
-        <w:ind w:right="0" w:firstLine="0"/>
-      </w:pPr>
-      <w:r>
-        <w:lastRenderedPageBreak/>
-        <w:t xml:space="preserve">Como promover a conscientização e adoção de práticas de desenvolvimento de UI acessível na </w:t>
-      </w:r>
-    </w:p>
-    <w:p>
-      <w:pPr>
-        <w:spacing w:after="113"/>
-        <w:ind w:left="-15" w:right="0"/>
-        <w:rPr>
-          <w:u w:val="single"/>
-        </w:rPr>
-      </w:pPr>
-      <w:r>
-        <w:t>comunidade de desenvolvimento web?</w:t>
-      </w:r>
-    </w:p>
-    <w:p>
-      <w:pPr>
-        <w:spacing w:after="113"/>
-        <w:ind w:left="-15" w:right="0"/>
-      </w:pPr>
-    </w:p>
-    <w:p>
-      <w:pPr>
-        <w:spacing w:after="113"/>
-        <w:ind w:left="-15" w:right="0"/>
-      </w:pPr>
-      <w:r>
-        <w:t>As siglas deverão ser apresentadas entre parênteses, precedidas das palavras ou expressões correspondentes grafadas por extenso, quando utilizadas pela primeira vez no texto.</w:t>
-      </w:r>
-    </w:p>
-    <w:p>
-      <w:pPr>
-        <w:spacing w:after="236" w:line="259" w:lineRule="auto"/>
-        <w:ind w:left="709" w:right="0" w:firstLine="0"/>
-      </w:pPr>
-      <w:r>
-        <w:t xml:space="preserve">As folhas ou páginas </w:t>
-      </w:r>
-      <w:proofErr w:type="spellStart"/>
-      <w:r>
-        <w:t>pré</w:t>
-      </w:r>
-      <w:proofErr w:type="spellEnd"/>
-      <w:r>
-        <w:t>-textuais devem ser contadas, mas não numeradas.</w:t>
-      </w:r>
-    </w:p>
-    <w:p>
-      <w:pPr>
-        <w:spacing w:after="113"/>
-        <w:ind w:left="-15" w:right="0"/>
-      </w:pPr>
-      <w:r>
-        <w:t>A numeração deve figurar a partir da primeira folha da parte textual, em algarismos arábicos, no canto superior direito da folha, a 2 cm da borda superior, ficando o último algarismo a 2 cm da borda direita da folha.</w:t>
-      </w:r>
-    </w:p>
-    <w:p>
-      <w:pPr>
-        <w:spacing w:after="116" w:line="259" w:lineRule="auto"/>
-        <w:ind w:left="10" w:right="-14" w:hanging="10"/>
-        <w:jc w:val="right"/>
-      </w:pPr>
-      <w:r>
-        <w:t xml:space="preserve">As citações devem observar os critérios determinados nas normas da ABNT: </w:t>
-      </w:r>
-    </w:p>
-    <w:p>
-      <w:pPr>
-        <w:spacing w:after="113"/>
-        <w:ind w:left="-15" w:right="0" w:firstLine="0"/>
-      </w:pPr>
-      <w:r>
-        <w:t>citações com até três linhas, devem ser inseridas no corpo do texto, entre aspas e em itálico. Exemplificando:</w:t>
-      </w:r>
-    </w:p>
-    <w:p>
-      <w:pPr>
-        <w:spacing w:after="0" w:line="360" w:lineRule="auto"/>
-        <w:ind w:firstLine="709"/>
-      </w:pPr>
-      <w:r>
-        <w:t>Segundo Tourinho Filho (v.4, p.586, 2005), “</w:t>
-      </w:r>
-      <w:r>
-        <w:rPr>
-          <w:i/>
-        </w:rPr>
-        <w:t>A finalidade do habeas corpus consiste em fazer cessar o constrangimento ilegal ou a ameaça de um ilegal constrangimento</w:t>
-      </w:r>
-      <w:r>
-        <w:t>”.</w:t>
-      </w:r>
-    </w:p>
-    <w:p>
-      <w:pPr>
-        <w:spacing w:after="0"/>
-        <w:ind w:left="-15" w:right="0"/>
-      </w:pPr>
-      <w:r>
-        <w:t xml:space="preserve">Já a citação mais extensa (entendendo-se por extensa aquela que possuir mais de três linhas), “deve ter destaque de 4 cm do parágrafo. A fonte deve ser menor do que o texto. O espacejamento entre linhas deve ser simples”. </w:t>
-      </w:r>
-    </w:p>
-    <w:p>
-      <w:pPr>
-        <w:spacing w:after="236" w:line="259" w:lineRule="auto"/>
-        <w:ind w:left="-15" w:right="0" w:firstLine="0"/>
-      </w:pPr>
-      <w:r>
-        <w:t>Exemplificando:</w:t>
-      </w:r>
-    </w:p>
-    <w:p>
-      <w:pPr>
-        <w:spacing w:after="505"/>
-        <w:ind w:left="709" w:right="0" w:firstLine="0"/>
-      </w:pPr>
-      <w:r>
-        <w:t>Preleciona Tourinho Filho (v.4, p.553, 2005) que:</w:t>
-      </w:r>
-    </w:p>
-    <w:p>
-      <w:pPr>
-        <w:spacing w:after="683" w:line="250" w:lineRule="auto"/>
-        <w:ind w:left="2278" w:right="0" w:hanging="10"/>
-      </w:pPr>
-      <w:r>
-        <w:rPr>
-          <w:sz w:val="20"/>
-        </w:rPr>
-        <w:t xml:space="preserve">O habeas corpus é uma garantia constitucional que se obtém por meio do processo. É </w:t>
-      </w:r>
-      <w:proofErr w:type="spellStart"/>
-      <w:r>
-        <w:rPr>
-          <w:sz w:val="20"/>
-        </w:rPr>
-        <w:t>remedium</w:t>
-      </w:r>
-      <w:proofErr w:type="spellEnd"/>
-      <w:r>
-        <w:rPr>
-          <w:sz w:val="20"/>
-        </w:rPr>
-        <w:t xml:space="preserve"> juris destinado a tutelar, de maneira eficaz e imediata, a liberdade de locomoção, o direito de ir e vir, o jus </w:t>
-      </w:r>
-      <w:proofErr w:type="spellStart"/>
-      <w:r>
-        <w:rPr>
-          <w:sz w:val="20"/>
-        </w:rPr>
-        <w:t>mamendi</w:t>
-      </w:r>
-      <w:proofErr w:type="spellEnd"/>
-      <w:r>
-        <w:rPr>
-          <w:sz w:val="20"/>
-        </w:rPr>
-        <w:t xml:space="preserve">, </w:t>
-      </w:r>
-      <w:proofErr w:type="spellStart"/>
-      <w:r>
-        <w:rPr>
-          <w:sz w:val="20"/>
-        </w:rPr>
-        <w:t>ambulandi</w:t>
-      </w:r>
-      <w:proofErr w:type="spellEnd"/>
-      <w:r>
-        <w:rPr>
-          <w:sz w:val="20"/>
-        </w:rPr>
-        <w:t xml:space="preserve">, eundi, </w:t>
-      </w:r>
-      <w:proofErr w:type="spellStart"/>
-      <w:r>
-        <w:rPr>
-          <w:sz w:val="20"/>
-        </w:rPr>
-        <w:t>veniendi</w:t>
-      </w:r>
-      <w:proofErr w:type="spellEnd"/>
-      <w:r>
-        <w:rPr>
-          <w:sz w:val="20"/>
-        </w:rPr>
-        <w:t xml:space="preserve">, </w:t>
-      </w:r>
-      <w:proofErr w:type="spellStart"/>
-      <w:r>
-        <w:rPr>
-          <w:sz w:val="20"/>
-        </w:rPr>
-        <w:t>ultro</w:t>
-      </w:r>
-      <w:proofErr w:type="spellEnd"/>
-      <w:r>
-        <w:rPr>
-          <w:sz w:val="20"/>
-        </w:rPr>
-        <w:t xml:space="preserve"> </w:t>
-      </w:r>
-      <w:proofErr w:type="spellStart"/>
-      <w:r>
-        <w:rPr>
-          <w:sz w:val="20"/>
-        </w:rPr>
-        <w:t>citroque</w:t>
-      </w:r>
-      <w:proofErr w:type="spellEnd"/>
-      <w:r>
-        <w:rPr>
-          <w:sz w:val="20"/>
-        </w:rPr>
-        <w:t xml:space="preserve">. Ele tutela o direito de ir e vir. The Power </w:t>
-      </w:r>
-      <w:proofErr w:type="spellStart"/>
-      <w:r>
-        <w:rPr>
-          <w:sz w:val="20"/>
-        </w:rPr>
-        <w:t>of</w:t>
-      </w:r>
-      <w:proofErr w:type="spellEnd"/>
-      <w:r>
-        <w:rPr>
-          <w:sz w:val="20"/>
-        </w:rPr>
-        <w:t xml:space="preserve"> </w:t>
-      </w:r>
-      <w:proofErr w:type="spellStart"/>
-      <w:r>
-        <w:rPr>
-          <w:sz w:val="20"/>
-        </w:rPr>
-        <w:t>locomotion</w:t>
-      </w:r>
-      <w:proofErr w:type="spellEnd"/>
-      <w:r>
-        <w:rPr>
-          <w:sz w:val="20"/>
-        </w:rPr>
-        <w:t xml:space="preserve">. </w:t>
-      </w:r>
-      <w:r>
-        <w:rPr>
-          <w:b/>
-          <w:sz w:val="20"/>
-        </w:rPr>
-        <w:t>Espaçamento simples, tamanho de fonte 10.</w:t>
-      </w:r>
-    </w:p>
-    <w:p>
-      <w:pPr>
-        <w:spacing w:after="113"/>
-        <w:ind w:left="-15" w:right="0"/>
-      </w:pPr>
-      <w:r>
-        <w:t>Ainda sobre as citações diretas, deve-se evitar a chamada “citação da citação”. Em casos excepcionais, em face da raridade da obra citada e de sua importância no trabalho, utilizar a seguinte forma:</w:t>
-      </w:r>
-    </w:p>
-    <w:p>
-      <w:pPr>
-        <w:spacing w:after="113"/>
-        <w:ind w:left="-15" w:right="0"/>
-      </w:pPr>
-      <w:r>
-        <w:lastRenderedPageBreak/>
-        <w:t>Sobre o tema habeas corpus, de suma propriedade mencionar Tourinho Filho (</w:t>
-      </w:r>
-      <w:r>
-        <w:rPr>
-          <w:i/>
-        </w:rPr>
-        <w:t>apud</w:t>
-      </w:r>
-      <w:r>
-        <w:t xml:space="preserve"> Ruy Barbosa, v.4, p.547, 2005). </w:t>
-      </w:r>
-      <w:r>
-        <w:rPr>
-          <w:b/>
-        </w:rPr>
-        <w:t>Pode ser usado “</w:t>
-      </w:r>
-      <w:r>
-        <w:rPr>
-          <w:b/>
-          <w:i/>
-        </w:rPr>
-        <w:t>apud</w:t>
-      </w:r>
-      <w:r>
-        <w:rPr>
-          <w:b/>
-        </w:rPr>
-        <w:t>” em itálico, ou “citado por”, formação normal.</w:t>
-      </w:r>
-    </w:p>
-    <w:p>
-      <w:pPr>
-        <w:spacing w:after="113"/>
-        <w:ind w:left="-15" w:right="0"/>
-      </w:pPr>
-      <w:r>
-        <w:t>Nas citações indiretas (forma esta que o escritor resume o entendimento de determinado autor) não se usa aspas. Exemplificando:</w:t>
-      </w:r>
-    </w:p>
-    <w:p>
-      <w:pPr>
-        <w:spacing w:after="113"/>
-        <w:ind w:left="-15" w:right="0"/>
-      </w:pPr>
-      <w:r>
-        <w:t>Importante frisar, ainda, o entendimento de Tourinho Filho (v.4, p. 554, 2005) sobre a natureza jurídica de ação constitucional do habeas corpus, não olvidando que, por vezes, possa o instituto fazer as vezes de recurso.</w:t>
-      </w:r>
-    </w:p>
-    <w:p>
-      <w:pPr>
-        <w:spacing w:after="113"/>
-        <w:ind w:left="-15" w:right="0"/>
-      </w:pPr>
-      <w:r>
-        <w:t>A autoria das citações pode ocorrer no corpo do texto (forma supra utilizada) ou em notas de rodapé. V.g.:</w:t>
-      </w:r>
-    </w:p>
-    <w:p>
-      <w:pPr>
-        <w:spacing w:after="161"/>
-        <w:ind w:left="-15" w:right="0"/>
-      </w:pPr>
-      <w:r>
-        <w:t>Segundo Tourinho Filho, “A finalidade do habeas corpus consiste em fazer cessar o constrangimento ilegal ou a ameaça de um ilegal constrangimento”.</w:t>
-      </w:r>
-      <w:r>
-        <w:rPr>
-          <w:sz w:val="18"/>
-          <w:vertAlign w:val="superscript"/>
-        </w:rPr>
-        <w:footnoteReference w:id="1"/>
-      </w:r>
-    </w:p>
-    <w:p>
-      <w:pPr>
-        <w:spacing w:after="3" w:line="360" w:lineRule="auto"/>
-        <w:ind w:left="-15" w:right="0"/>
-      </w:pPr>
-      <w:r>
-        <w:rPr>
-          <w:b/>
-        </w:rPr>
-        <w:t>Todas as referências citadas no artigo devem</w:t>
-      </w:r>
-      <w:r>
-        <w:t xml:space="preserve"> </w:t>
-      </w:r>
-      <w:r>
-        <w:rPr>
-          <w:b/>
-        </w:rPr>
-        <w:t>obrigatoriamente ser</w:t>
-      </w:r>
-      <w:r>
-        <w:t xml:space="preserve"> </w:t>
-      </w:r>
-      <w:r>
-        <w:rPr>
-          <w:b/>
-        </w:rPr>
-        <w:t>mencionadas nas referências (Capítulo 7 deste documento) e vice-versa.</w:t>
-      </w:r>
-    </w:p>
-    <w:p>
-      <w:pPr>
-        <w:spacing w:after="631"/>
-        <w:ind w:left="-15" w:right="0"/>
-      </w:pPr>
-      <w:r>
-        <w:t>Toda esta monografia contém exemplos de uso de citações e suas devidas referências. Consulte sempre as regras ABNT para garantir o correto uso das regras conforme for mais adequado para o contexto e para a forma como queira citar a fonte com a informação que se quer passar.</w:t>
-      </w:r>
-    </w:p>
-    <w:p>
-      <w:pPr>
         <w:tabs>
           <w:tab w:val="center" w:pos="1404"/>
         </w:tabs>
@@ -2706,6 +1676,7 @@
         <w:rPr>
           <w:sz w:val="32"/>
         </w:rPr>
+        <w:lastRenderedPageBreak/>
         <w:t>1.1</w:t>
       </w:r>
       <w:r>
@@ -2722,7 +1693,10 @@
         <w:ind w:left="-15" w:right="0"/>
       </w:pPr>
       <w:r>
-        <w:t xml:space="preserve">Os objetivos são declarações claras e específicas que indicam o propósito da pesquisa e o que se pretende alcançar com ela. Eles fornecem direção e foco para o estudo. </w:t>
+        <w:t>Criação de uma biblioteca para facilitar o desenvolvimento de sites mais responsivos para pessoas com deficiência</w:t>
+      </w:r>
+      <w:r>
+        <w:t>.</w:t>
       </w:r>
     </w:p>
     <w:p>
@@ -2740,29 +1714,28 @@
     </w:p>
     <w:p>
       <w:pPr>
-        <w:ind w:left="-15" w:right="0"/>
-      </w:pPr>
-      <w:r>
-        <w:lastRenderedPageBreak/>
-        <w:t>O objetivo geral é a meta principal do trabalho, descrevendo de forma ampla o que se pretende alcançar com a pesquisa, podemos ter como exemplo:</w:t>
-      </w:r>
-    </w:p>
-    <w:p>
-      <w:pPr>
-        <w:spacing w:after="826"/>
-        <w:ind w:left="-15" w:right="0"/>
-      </w:pPr>
-      <w:r>
-        <w:t>O objetivo geral deste trabalho é analisar a segurança de redes sem fio em ambientes corporativos, identificando vulnerabilidades e propondo medidas para mitigar riscos.</w:t>
-      </w:r>
-    </w:p>
-    <w:p>
-      <w:pPr>
         <w:spacing w:after="227" w:line="265" w:lineRule="auto"/>
         <w:ind w:left="-5" w:right="0" w:hanging="10"/>
         <w:jc w:val="left"/>
       </w:pPr>
       <w:r>
+        <w:t>Desenvolver uma biblioteca de componentes de interface de usuário (UI) acessível que atenda aos padrões de acessibilidade estabelecidos e que possa ser utilizada por desenvolvedores na criação de interfaces digitais inclusivas para web e dispositivos móveis</w:t>
+      </w:r>
+    </w:p>
+    <w:p>
+      <w:pPr>
+        <w:spacing w:after="227" w:line="265" w:lineRule="auto"/>
+        <w:ind w:left="-5" w:right="0" w:hanging="10"/>
+        <w:jc w:val="left"/>
+      </w:pPr>
+    </w:p>
+    <w:p>
+      <w:pPr>
+        <w:spacing w:after="227" w:line="265" w:lineRule="auto"/>
+        <w:ind w:left="-5" w:right="0" w:hanging="10"/>
+        <w:jc w:val="left"/>
+      </w:pPr>
+      <w:r>
         <w:rPr>
           <w:sz w:val="28"/>
         </w:rPr>
@@ -2783,36 +1756,19 @@
         <w:ind w:left="708" w:right="0" w:firstLine="0"/>
       </w:pPr>
       <w:r>
-        <w:t xml:space="preserve">O </w:t>
-      </w:r>
-      <w:proofErr w:type="spellStart"/>
-      <w:r>
-        <w:t>prestente</w:t>
-      </w:r>
-      <w:proofErr w:type="spellEnd"/>
+        <w:t>O pres</w:t>
+      </w:r>
+      <w:r>
+        <w:t>ente</w:t>
+      </w:r>
       <w:r>
         <w:t xml:space="preserve"> </w:t>
       </w:r>
-      <w:proofErr w:type="spellStart"/>
-      <w:r>
-        <w:t>Protejeto</w:t>
-      </w:r>
-      <w:proofErr w:type="spellEnd"/>
+      <w:r>
+        <w:t>Projeto</w:t>
+      </w:r>
       <w:r>
         <w:t xml:space="preserve"> de curso, terá objetivos específicos:</w:t>
-      </w:r>
-    </w:p>
-    <w:p>
-      <w:pPr>
-        <w:numPr>
-          <w:ilvl w:val="0"/>
-          <w:numId w:val="4"/>
-        </w:numPr>
-        <w:spacing w:after="32"/>
-        <w:ind w:right="0" w:hanging="360"/>
-      </w:pPr>
-      <w:r>
-        <w:t>Realizar uma revisão da literatura sobre os protocolos de segurança mais utilizados em redes sem fio.</w:t>
       </w:r>
     </w:p>
     <w:p>
@@ -2824,7 +1780,10 @@
         <w:ind w:right="0" w:hanging="360"/>
       </w:pPr>
       <w:r>
-        <w:t>Conduzir uma análise das vulnerabilidades comuns encontradas em redes sem fio corporativas.</w:t>
+        <w:t>Realizar uma revisão detalhada da literatura sobre acessibilidade web, diretrizes de acessibilidade (como as WCAG) e técnicas de desenvolvimento de UI acessível.</w:t>
+      </w:r>
+      <w:r>
+        <w:t>.</w:t>
       </w:r>
     </w:p>
     <w:p>
@@ -2833,11 +1792,12 @@
           <w:ilvl w:val="0"/>
           <w:numId w:val="4"/>
         </w:numPr>
-        <w:spacing w:after="32"/>
-        <w:ind w:right="0" w:hanging="360"/>
-      </w:pPr>
-      <w:r>
-        <w:t>Desenvolver um estudo de caso em uma empresa para identificar possíveis brechas de segurança em sua rede sem fio.</w:t>
+        <w:spacing w:after="193" w:line="265" w:lineRule="auto"/>
+        <w:ind w:left="-15" w:right="0" w:firstLine="0"/>
+        <w:jc w:val="left"/>
+      </w:pPr>
+      <w:r>
+        <w:t>Identificar os requisitos e padrões de acessibilidade que devem ser considerados na concepção e implementação dos componentes de UI.</w:t>
       </w:r>
     </w:p>
     <w:p>
@@ -2846,26 +1806,56 @@
           <w:ilvl w:val="0"/>
           <w:numId w:val="4"/>
         </w:numPr>
-        <w:spacing w:after="6"/>
-        <w:ind w:right="0" w:hanging="360"/>
-      </w:pPr>
-      <w:r>
-        <w:t>Propor recomendações e diretrizes para fortalecer a segurança de redes sem fio em ambientes corporativos.</w:t>
-      </w:r>
-      <w:r>
-        <w:br w:type="page"/>
-      </w:r>
-    </w:p>
-    <w:p>
-      <w:pPr>
-        <w:tabs>
-          <w:tab w:val="center" w:pos="1466"/>
-        </w:tabs>
         <w:spacing w:after="193" w:line="265" w:lineRule="auto"/>
         <w:ind w:left="-15" w:right="0" w:firstLine="0"/>
         <w:jc w:val="left"/>
       </w:pPr>
       <w:r>
+        <w:t>Projetar e desenvolver uma variedade de componentes de UI, como botões, campos de entrada e menus, que atendam aos critérios de acessibilidade estabelecidos.</w:t>
+      </w:r>
+    </w:p>
+    <w:p>
+      <w:pPr>
+        <w:numPr>
+          <w:ilvl w:val="0"/>
+          <w:numId w:val="4"/>
+        </w:numPr>
+        <w:spacing w:after="193" w:line="265" w:lineRule="auto"/>
+        <w:ind w:left="-15" w:right="0" w:firstLine="0"/>
+        <w:jc w:val="left"/>
+      </w:pPr>
+      <w:r>
+        <w:t>Testar os componentes de UI desenvolvidos para garantir sua conformidade com os padrões de acessibilidade e sua eficácia na criação de interfaces inclusivas.</w:t>
+      </w:r>
+    </w:p>
+    <w:p>
+      <w:pPr>
+        <w:numPr>
+          <w:ilvl w:val="0"/>
+          <w:numId w:val="4"/>
+        </w:numPr>
+        <w:spacing w:after="193" w:line="265" w:lineRule="auto"/>
+        <w:ind w:left="-15" w:right="0" w:firstLine="0"/>
+        <w:jc w:val="left"/>
+      </w:pPr>
+      <w:r>
+        <w:t>Integrar a biblioteca de componentes de UI acessíveis em um projeto de exemplo e documentar seu uso e funcionalidades para auxiliar os desenvolvedores na implementação de interfaces digitais acessíveis.</w:t>
+      </w:r>
+    </w:p>
+    <w:p>
+      <w:pPr>
+        <w:spacing w:after="193" w:line="265" w:lineRule="auto"/>
+        <w:ind w:left="-15" w:right="0" w:firstLine="0"/>
+        <w:jc w:val="left"/>
+      </w:pPr>
+    </w:p>
+    <w:p>
+      <w:pPr>
+        <w:spacing w:after="193" w:line="265" w:lineRule="auto"/>
+        <w:ind w:right="0" w:firstLine="0"/>
+        <w:jc w:val="left"/>
+      </w:pPr>
+      <w:r>
         <w:rPr>
           <w:sz w:val="32"/>
         </w:rPr>
@@ -2885,7 +1875,19 @@
         <w:ind w:left="-15" w:right="0"/>
       </w:pPr>
       <w:r>
-        <w:t>O tópico de Motivação no TCC I refere-se à justificativa ou razão por trás da escolha do tema de pesquisa e do interesse do autor em investigá-lo. É uma seção importante que fornece contexto e relevância para o trabalho realizado.</w:t>
+        <w:rPr>
+          <w:b/>
+        </w:rPr>
+        <w:t>Contextualização do Tema:</w:t>
+      </w:r>
+      <w:r>
+        <w:t xml:space="preserve"> </w:t>
+      </w:r>
+      <w:r>
+        <w:t>É</w:t>
+      </w:r>
+      <w:r>
+        <w:t xml:space="preserve"> fundamental estabelecer o contexto mais amplo em que o desenvolvimento de uma Biblioteca de Componentes de Interface de Usuário (UI) Acessível se insere. Isso envolve destacar a importância crescente da acessibilidade na web e a necessidade de garantir que todos os usuários tenham acesso igualitário ao conteúdo online. A acessibilidade digital é um aspecto crucial da inclusão digital e é fundamental para garantir que pessoas com deficiência possam utilizar as interfaces digitais de maneira eficaz.</w:t>
       </w:r>
     </w:p>
     <w:p>
@@ -2896,24 +1898,33 @@
         <w:rPr>
           <w:b/>
         </w:rPr>
-        <w:t>Contextualização do Tema:</w:t>
-      </w:r>
-      <w:r>
-        <w:t xml:space="preserve"> O autor começa explicando o contexto mais amplo do tema de pesquisa, destacando sua importância e relevância na área de estudo específica. Isso ajuda a estabelecer a base para a motivação por trás do estudo.</w:t>
+        <w:t>Identificação do Problema de Pesquisa:</w:t>
+      </w:r>
+      <w:r>
+        <w:t xml:space="preserve"> É</w:t>
+      </w:r>
+      <w:r>
+        <w:t xml:space="preserve"> essencial para fundamentar a motivação por trás do estudo. Nesse caso, o problema de pesquisa reside na falta de recursos acessíveis disponíveis para os desenvolvedores na criação de interfaces inclusivas. Existe uma lacuna significativa no conhecimento e na prática em relação à acessibilidade web, e este estudo busca preencher essa lacuna desenvolvendo uma solução prática e acessível na forma de uma biblioteca de componentes de UI.</w:t>
       </w:r>
     </w:p>
     <w:p>
       <w:pPr>
         <w:ind w:left="-15" w:right="0"/>
+        <w:rPr>
+          <w:u w:val="single"/>
+        </w:rPr>
       </w:pPr>
       <w:r>
         <w:rPr>
           <w:b/>
         </w:rPr>
-        <w:t>Identificação do Problema de Pesquisa:</w:t>
-      </w:r>
-      <w:r>
-        <w:t xml:space="preserve"> A seção de motivação também inclui a identificação do problema de pesquisa ou da lacuna no conhecimento que o estudo pretende abordar. Isso demonstra a necessidade de realizar a pesquisa e a importância de preencher essa lacuna.</w:t>
+        <w:t>Relevância Prática e Teórica:</w:t>
+      </w:r>
+      <w:r>
+        <w:t xml:space="preserve"> </w:t>
+      </w:r>
+      <w:r>
+        <w:t>Tanto a relevância prática quanto teórica do tema de pesquisa são evidentes. Em termos práticos, a acessibilidade digital é fundamental para garantir que todas as pessoas possam acessar e utilizar os recursos online de maneira eficaz, contribuindo assim para a inclusão digital e para a igualdade de oportunidades. Teoricamente, este estudo contribui para a compreensão e aplicação dos princípios de acessibilidade na concepção e desenvolvimento de interfaces digitais, fornecendo insights valiosos para a prática profissional na área de desenvolvimento web.</w:t>
       </w:r>
     </w:p>
     <w:p>
@@ -2924,10 +1935,17 @@
         <w:rPr>
           <w:b/>
         </w:rPr>
-        <w:t>Relevância Prática e Teórica:</w:t>
-      </w:r>
-      <w:r>
-        <w:t xml:space="preserve"> O autor explora tanto a relevância prática quanto teórica do tema de pesquisa, destacando como os resultados do estudo podem contribuir para a compreensão teórica da área e/ou fornecer insights valiosos para a prática profissional.</w:t>
+        <w:t>Interesse Pessoal ou Profissional:</w:t>
+      </w:r>
+      <w:r>
+        <w:t xml:space="preserve"> </w:t>
+      </w:r>
+      <w:r>
+        <w:t xml:space="preserve">Minha motivação para este trabalho vem de uma profunda preocupação com a acessibilidade digital e o desejo de garantir que mais pessoas com deficiência tenham uma experiência de navegação eficaz na web e em outras aplicações digitais. Meu interesse por esse tema tem raízes em minha experiência estudando programação na área de front-end por um período significativo de tempo. Durante esse processo, pude testemunhar os desafios enfrentados por indivíduos com deficiência ao interagir com interfaces digitais não acessíveis. Através deste trabalho, aspira-se a contribuir de maneira significativa para a área de </w:t>
+      </w:r>
+      <w:r>
+        <w:lastRenderedPageBreak/>
+        <w:t>desenvolvimento web, fornecendo soluções acessíveis que promovam a inclusão digital e a igualdade de acesso para todos os usuários.</w:t>
       </w:r>
     </w:p>
     <w:p>
@@ -2938,58 +1956,33 @@
         <w:rPr>
           <w:b/>
         </w:rPr>
-        <w:t>Interesse Pessoal ou Profissional:</w:t>
-      </w:r>
-      <w:r>
-        <w:t xml:space="preserve"> O autor compartilha sua motivação pessoal ou profissional para realizar o estudo, explicando por que o tema é significativo para ele ou como ele está conectado aos seus interesses de carreira, experiências passadas ou objetiv</w:t>
-      </w:r>
+        <w:t>Contribuições Esperadas:</w:t>
+      </w:r>
+      <w:r>
+        <w:t xml:space="preserve"> As contribuições esperadas deste estudo são diversas. Primeiramente, espera-se que a biblioteca de componentes de UI acessíveis desenvolvida neste trabalho contribua significativamente para a literatura existente sobre acessibilidade web, fornecendo uma solução prática e acessível para os desenvolvedores. Além disso, espera-se que os resultados deste estudo tenham um impacto positivo na prática profissional, ajudando os desenvolvedores a criar interfaces digitais inclusivas e acessíveis para uma variedade de públicos. Por fim, este estudo também pode influenciar o desenvolvimento futuro da área de estudo, promovendo a conscientização e a adoção de práticas de desenvolvimento de UI acessível na comunidade de desenvolvimento web.</w:t>
+      </w:r>
+    </w:p>
+    <w:p>
       <w:r>
         <w:rPr>
           <w:b/>
         </w:rPr>
-        <w:t>os futuros.</w:t>
+        <w:t>Impacto Potencial:</w:t>
+      </w:r>
+      <w:r>
+        <w:t xml:space="preserve"> </w:t>
+      </w:r>
+      <w:r>
+        <w:t>O impacto potencial dos resultados deste estudo é significativo. Ao garantir que as interfaces digitais sejam acessíveis a todos os usuários, independentemente de suas habilidades ou deficiências, este trabalho pode beneficiar diretamente a sociedade como um todo, promovendo a inclusão digital e contribuindo para a igualdade de oportunidades online. Além disso, as organizações que adotam práticas de desenvolvimento de UI acessível podem colher os benefícios de uma base de usuários mais ampla e diversificada, resultando em maior engajamento e satisfação do usuário. Em última análise, o impacto potencial deste estudo se estende além do âmbito acadêmico, afetando positivamente a vida de indivíduos afetados pelo problema de pesquisa e contribuindo para uma web mais inclusiva e acessível.</w:t>
       </w:r>
     </w:p>
     <w:p>
       <w:pPr>
         <w:ind w:left="-15" w:right="0"/>
-      </w:pPr>
-      <w:r>
-        <w:rPr>
-          <w:b/>
-        </w:rPr>
-        <w:t>Contribuições Esperadas:</w:t>
-      </w:r>
-      <w:r>
-        <w:t xml:space="preserve"> Além disso, a seção de motivação pode incluir uma discussão sobre as contribuições esperadas do estudo para a literatura existente, para a prática profissional e para o desenvolvimento futuro da área de estudo.</w:t>
-      </w:r>
-    </w:p>
-    <w:p>
-      <w:pPr>
-        <w:ind w:left="-15" w:right="0"/>
-      </w:pPr>
-      <w:r>
-        <w:rPr>
-          <w:b/>
-        </w:rPr>
-        <w:t>Impacto Potencial:</w:t>
-      </w:r>
-      <w:r>
-        <w:t xml:space="preserve"> O autor também pode abordar o impacto potencial dos resultados do estudo, discutindo como eles podem beneficiar a sociedade, organizações ou indivíduos afetados pelo problema de pesquisa.</w:t>
-      </w:r>
-    </w:p>
-    <w:p>
-      <w:pPr>
-        <w:spacing w:after="297"/>
-        <w:ind w:left="-15" w:right="0"/>
-      </w:pPr>
-      <w:r>
-        <w:t xml:space="preserve">Em resumo, a seção de motivação no TCC I é onde o autor explica por que escolheu o tema de pesquisa, por que é importante estudá-lo e qual é seu interesse </w:t>
-      </w:r>
-      <w:r>
-        <w:lastRenderedPageBreak/>
-        <w:t>pessoal ou profissional na investigação. Essa seção ajuda a estabelecer a relevância e o propósito do estudo e a contextualizá-lo dentro do campo de estudo mais amplo.</w:t>
-      </w:r>
+        <w:rPr>
+          <w:u w:val="single"/>
+        </w:rPr>
+      </w:pPr>
     </w:p>
     <w:p>
       <w:pPr>
@@ -3024,6 +2017,18 @@
     </w:p>
     <w:p>
       <w:pPr>
+        <w:ind w:left="-15" w:right="0"/>
+        <w:rPr>
+          <w:u w:val="single"/>
+        </w:rPr>
+      </w:pPr>
+      <w:r>
+        <w:lastRenderedPageBreak/>
+        <w:t>Fazer a organização</w:t>
+      </w:r>
+    </w:p>
+    <w:p>
+      <w:pPr>
         <w:spacing w:after="316" w:line="259" w:lineRule="auto"/>
         <w:ind w:left="709" w:right="0" w:firstLine="0"/>
       </w:pPr>
@@ -3036,31 +2041,13 @@
         <w:ind w:left="-15" w:right="0"/>
       </w:pPr>
       <w:r>
-        <w:t xml:space="preserve">Este documento está organizado pelas partes I, II. A parte I aborda a preparação da pesquisa </w:t>
-      </w:r>
-      <w:proofErr w:type="spellStart"/>
-      <w:r>
-        <w:t>bucando</w:t>
-      </w:r>
-      <w:proofErr w:type="spellEnd"/>
-      <w:r>
-        <w:t xml:space="preserve"> conceitos e referencias teóricas e </w:t>
-      </w:r>
-      <w:proofErr w:type="spellStart"/>
-      <w:r>
-        <w:t>praticas</w:t>
-      </w:r>
-      <w:proofErr w:type="spellEnd"/>
-      <w:r>
-        <w:t xml:space="preserve"> na literatura que irá abordar conceitos </w:t>
-      </w:r>
-      <w:proofErr w:type="gramStart"/>
-      <w:r>
-        <w:t>X,Y</w:t>
-      </w:r>
-      <w:proofErr w:type="gramEnd"/>
-      <w:r>
-        <w:t>,Z...</w:t>
+        <w:t xml:space="preserve">Este documento está organizado pelas partes I, II. A parte I aborda a preparação da pesquisa bucando conceitos e </w:t>
+      </w:r>
+      <w:r>
+        <w:t>referencias</w:t>
+      </w:r>
+      <w:r>
+        <w:t xml:space="preserve"> teóricas e praticas na literatura que irá abordar conceitos X,Y,Z...</w:t>
       </w:r>
     </w:p>
     <w:p>
@@ -3107,6 +2094,9 @@
         <w:spacing w:after="693" w:line="265" w:lineRule="auto"/>
         <w:ind w:left="-5" w:right="0" w:hanging="10"/>
         <w:jc w:val="left"/>
+        <w:rPr>
+          <w:u w:val="single"/>
+        </w:rPr>
       </w:pPr>
       <w:r>
         <w:rPr>
@@ -3225,15 +2215,7 @@
         <w:ind w:left="-15" w:right="0"/>
       </w:pPr>
       <w:r>
-        <w:t>A IA pode ser subdividida em diversas áreas, tais como aprendizado de máquina, redes neurais artificiais, processamento de linguagem natural e visão computacional. Além disso, é importante compreender os conceitos de algoritmos, dados, modelagem estatística e otimização, que são fundamentais para o desenvolvimento e a aplicação de sistemas de IA (</w:t>
-      </w:r>
-      <w:proofErr w:type="spellStart"/>
-      <w:r>
-        <w:t>Goodfellow</w:t>
-      </w:r>
-      <w:proofErr w:type="spellEnd"/>
-      <w:r>
-        <w:t>, 2016).</w:t>
+        <w:t>A IA pode ser subdividida em diversas áreas, tais como aprendizado de máquina, redes neurais artificiais, processamento de linguagem natural e visão computacional. Além disso, é importante compreender os conceitos de algoritmos, dados, modelagem estatística e otimização, que são fundamentais para o desenvolvimento e a aplicação de sistemas de IA (Goodfellow, 2016).</w:t>
       </w:r>
     </w:p>
     <w:p>
@@ -3338,15 +2320,7 @@
       </w:r>
       <w:r>
         <w:lastRenderedPageBreak/>
-        <w:t>como laptops, smartphones e tablets, todos conectados à nuvem por meio da Internet. Isso ilustra a capacidade da computação em nuvem de fornecer acesso remoto a recursos computacionais e serviços, independentemente da localização física do usuário ou do dispositivo (</w:t>
-      </w:r>
-      <w:proofErr w:type="spellStart"/>
-      <w:r>
-        <w:t>Taurion</w:t>
-      </w:r>
-      <w:proofErr w:type="spellEnd"/>
-      <w:r>
-        <w:t>, 2009).</w:t>
+        <w:t>como laptops, smartphones e tablets, todos conectados à nuvem por meio da Internet. Isso ilustra a capacidade da computação em nuvem de fornecer acesso remoto a recursos computacionais e serviços, independentemente da localização física do usuário ou do dispositivo (Taurion, 2009).</w:t>
       </w:r>
     </w:p>
     <w:p>
@@ -3430,21 +2404,7 @@
         <w:rPr>
           <w:sz w:val="20"/>
         </w:rPr>
-        <w:t xml:space="preserve">Fonte: </w:t>
-      </w:r>
-      <w:proofErr w:type="spellStart"/>
-      <w:r>
-        <w:rPr>
-          <w:sz w:val="20"/>
-        </w:rPr>
-        <w:t>Taurion</w:t>
-      </w:r>
-      <w:proofErr w:type="spellEnd"/>
-      <w:r>
-        <w:rPr>
-          <w:sz w:val="20"/>
-        </w:rPr>
-        <w:t xml:space="preserve"> (2009).</w:t>
+        <w:t>Fonte: Taurion (2009).</w:t>
       </w:r>
     </w:p>
     <w:p>
@@ -3456,15 +2416,7 @@
       </w:r>
       <w:r>
         <w:lastRenderedPageBreak/>
-        <w:t>simulado por meio de gestos e movimentos das mãos. Por outro lado, o rato de bola superior é um dispositivo de entrada que oferece controle preciso sobre o cursor na tela, possibilitando a navegação e a manipulação de elementos virtuais de forma eficiente (</w:t>
-      </w:r>
-      <w:proofErr w:type="spellStart"/>
-      <w:r>
-        <w:t>Boulic</w:t>
-      </w:r>
-      <w:proofErr w:type="spellEnd"/>
-      <w:r>
-        <w:t>; Renaut, 1991).</w:t>
+        <w:t>simulado por meio de gestos e movimentos das mãos. Por outro lado, o rato de bola superior é um dispositivo de entrada que oferece controle preciso sobre o cursor na tela, possibilitando a navegação e a manipulação de elementos virtuais de forma eficiente (Boulic; Renaut, 1991).</w:t>
       </w:r>
     </w:p>
     <w:p>
@@ -3472,15 +2424,7 @@
         <w:ind w:left="-15" w:right="0"/>
       </w:pPr>
       <w:r>
-        <w:t xml:space="preserve">Esses dispositivos são amplamente empregados em aplicações de realidade virtual e simulação, onde os usuários precisam interagir de forma intuitiva e imersiva com o ambiente virtual. </w:t>
-      </w:r>
-      <w:proofErr w:type="spellStart"/>
-      <w:r>
-        <w:t>Boulic</w:t>
-      </w:r>
-      <w:proofErr w:type="spellEnd"/>
-      <w:r>
-        <w:t xml:space="preserve"> e Renaut (1991) explicam que a utilização de luvas de dados e ratos de bola superior proporciona uma experiência de usuário mais envolvente e natural, permitindo a manipulação direta de objetos virtuais e a navegação fluida pelo ambiente simulado.</w:t>
+        <w:t>Esses dispositivos são amplamente empregados em aplicações de realidade virtual e simulação, onde os usuários precisam interagir de forma intuitiva e imersiva com o ambiente virtual. Boulic e Renaut (1991) explicam que a utilização de luvas de dados e ratos de bola superior proporciona uma experiência de usuário mais envolvente e natural, permitindo a manipulação direta de objetos virtuais e a navegação fluida pelo ambiente simulado.</w:t>
       </w:r>
     </w:p>
     <w:p>
@@ -3560,21 +2504,7 @@
         <w:rPr>
           <w:sz w:val="20"/>
         </w:rPr>
-        <w:t xml:space="preserve">Fonte: </w:t>
-      </w:r>
-      <w:proofErr w:type="spellStart"/>
-      <w:r>
-        <w:rPr>
-          <w:sz w:val="20"/>
-        </w:rPr>
-        <w:t>Boulic</w:t>
-      </w:r>
-      <w:proofErr w:type="spellEnd"/>
-      <w:r>
-        <w:rPr>
-          <w:sz w:val="20"/>
-        </w:rPr>
-        <w:t xml:space="preserve"> e Renaut (1991)</w:t>
+        <w:t>Fonte: Boulic e Renaut (1991)</w:t>
       </w:r>
     </w:p>
     <w:p>
@@ -3607,14 +2537,9 @@
       <w:r>
         <w:t xml:space="preserve">No estado da arte da inteligência artificial, destacam-se as tendências emergentes em áreas como aprendizado profundo, IA explicável e robótica autônoma. Recentemente, tem havido um interesse crescente na aplicação de técnicas de aprendizado profundo em problemas complexos, como reconhecimento de padrões em imagens médicas e tradução automática de idiomas. Além disso, a questão da </w:t>
       </w:r>
-      <w:proofErr w:type="spellStart"/>
       <w:r>
         <w:lastRenderedPageBreak/>
-        <w:t>interpretabilidade</w:t>
-      </w:r>
-      <w:proofErr w:type="spellEnd"/>
-      <w:r>
-        <w:t xml:space="preserve"> dos modelos de IA tem recebido atenção considerável, com pesquisadores buscando desenvolver métodos que tornem as decisões dos sistemas de IA mais compreensíveis para os humanos. </w:t>
+        <w:t xml:space="preserve">interpretabilidade dos modelos de IA tem recebido atenção considerável, com pesquisadores buscando desenvolver métodos que tornem as decisões dos sistemas de IA mais compreensíveis para os humanos. </w:t>
       </w:r>
     </w:p>
     <w:p>
@@ -3622,15 +2547,7 @@
         <w:ind w:left="-15" w:right="0"/>
       </w:pPr>
       <w:r>
-        <w:t>Por fim, avanços significativos têm sido feitos na área de robótica autônoma, com o desenvolvimento de robôs capazes de navegar em ambientes desconhecidos e realizar tarefas complexas em ambientes dinâmicos (</w:t>
-      </w:r>
-      <w:proofErr w:type="spellStart"/>
-      <w:r>
-        <w:t>LeCun</w:t>
-      </w:r>
-      <w:proofErr w:type="spellEnd"/>
-      <w:r>
-        <w:t xml:space="preserve"> </w:t>
+        <w:t xml:space="preserve">Por fim, avanços significativos têm sido feitos na área de robótica autônoma, com o desenvolvimento de robôs capazes de navegar em ambientes desconhecidos e realizar tarefas complexas em ambientes dinâmicos (LeCun </w:t>
       </w:r>
       <w:r>
         <w:rPr>
@@ -3964,7 +2881,7 @@
           <w:sz w:val="20"/>
           <w:vertAlign w:val="superscript"/>
         </w:rPr>
-        <w:footnoteReference w:id="2"/>
+        <w:footnoteReference w:id="1"/>
       </w:r>
       <w:r>
         <w:rPr>
@@ -3990,7 +2907,7 @@
           <w:sz w:val="20"/>
           <w:vertAlign w:val="superscript"/>
         </w:rPr>
-        <w:footnoteReference w:id="3"/>
+        <w:footnoteReference w:id="2"/>
       </w:r>
     </w:p>
     <w:p>
@@ -7493,23 +6410,7 @@
           <w:b/>
           <w:sz w:val="20"/>
         </w:rPr>
-        <w:t>Legenda longa, portanto, estilo fica “justificado” (</w:t>
-      </w:r>
-      <w:proofErr w:type="spellStart"/>
-      <w:r>
-        <w:rPr>
-          <w:b/>
-          <w:sz w:val="20"/>
-        </w:rPr>
-        <w:t>Ctrl+J</w:t>
-      </w:r>
-      <w:proofErr w:type="spellEnd"/>
-      <w:r>
-        <w:rPr>
-          <w:b/>
-          <w:sz w:val="20"/>
-        </w:rPr>
-        <w:t>).</w:t>
+        <w:t>Legenda longa, portanto, estilo fica “justificado” (Ctrl+J).</w:t>
       </w:r>
     </w:p>
     <w:p>
@@ -7538,31 +6439,7 @@
         <w:ind w:left="-15" w:right="0"/>
       </w:pPr>
       <w:r>
-        <w:t xml:space="preserve">O trabalho de Silva, Silva e França (2017) utiliza o </w:t>
-      </w:r>
-      <w:proofErr w:type="spellStart"/>
-      <w:r>
-        <w:t>anaglifo</w:t>
-      </w:r>
-      <w:proofErr w:type="spellEnd"/>
-      <w:r>
-        <w:t xml:space="preserve"> como técnica de visualização, principalmente devido à sua simplicidade e acessibilidade. O </w:t>
-      </w:r>
-      <w:proofErr w:type="spellStart"/>
-      <w:r>
-        <w:t>anaglifo</w:t>
-      </w:r>
-      <w:proofErr w:type="spellEnd"/>
-      <w:r>
-        <w:t xml:space="preserve"> é uma técnica que utiliza óculos especiais com lentes coloridas para criar a ilusão de profundidade em imagens bidimensionais. Essa escolha pode ser justificada pela facilidade de implementação e pelo custo relativamente baixo dos óculos </w:t>
-      </w:r>
-      <w:proofErr w:type="spellStart"/>
-      <w:r>
-        <w:t>anaglifo</w:t>
-      </w:r>
-      <w:proofErr w:type="spellEnd"/>
-      <w:r>
-        <w:t>, tornando-os uma opção viável para experiências de realidade virtual acessíveis a um público mais amplo.</w:t>
+        <w:t>O trabalho de Silva, Silva e França (2017) utiliza o anaglifo como técnica de visualização, principalmente devido à sua simplicidade e acessibilidade. O anaglifo é uma técnica que utiliza óculos especiais com lentes coloridas para criar a ilusão de profundidade em imagens bidimensionais. Essa escolha pode ser justificada pela facilidade de implementação e pelo custo relativamente baixo dos óculos anaglifo, tornando-os uma opção viável para experiências de realidade virtual acessíveis a um público mais amplo.</w:t>
       </w:r>
     </w:p>
     <w:p>
@@ -7665,21 +6542,7 @@
         <w:rPr>
           <w:b/>
         </w:rPr>
-        <w:t>Estabelecimento de Marcos (</w:t>
-      </w:r>
-      <w:proofErr w:type="spellStart"/>
-      <w:r>
-        <w:rPr>
-          <w:b/>
-        </w:rPr>
-        <w:t>Milestones</w:t>
-      </w:r>
-      <w:proofErr w:type="spellEnd"/>
-      <w:r>
-        <w:rPr>
-          <w:b/>
-        </w:rPr>
-        <w:t>):</w:t>
+        <w:t>Estabelecimento de Marcos (Milestones):</w:t>
       </w:r>
       <w:r>
         <w:t xml:space="preserve"> São pontos de referência importantes no projeto, como datas de entrega de relatórios parciais, apresentações ou reuniões com o orientador.</w:t>
@@ -7864,19 +6727,11 @@
               <w:ind w:left="182" w:right="0" w:firstLine="0"/>
               <w:jc w:val="left"/>
             </w:pPr>
-            <w:proofErr w:type="spellStart"/>
             <w:r>
               <w:rPr>
                 <w:sz w:val="20"/>
               </w:rPr>
-              <w:t>Fev</w:t>
-            </w:r>
-            <w:proofErr w:type="spellEnd"/>
-            <w:r>
-              <w:rPr>
-                <w:sz w:val="20"/>
-              </w:rPr>
-              <w:t>-Mar</w:t>
+              <w:t>Fev-Mar</w:t>
             </w:r>
           </w:p>
         </w:tc>
@@ -7949,14 +6804,12 @@
               <w:ind w:left="193" w:right="0" w:firstLine="0"/>
               <w:jc w:val="left"/>
             </w:pPr>
-            <w:proofErr w:type="spellStart"/>
             <w:r>
               <w:rPr>
                 <w:sz w:val="20"/>
               </w:rPr>
               <w:t>Mar-Abr</w:t>
             </w:r>
-            <w:proofErr w:type="spellEnd"/>
           </w:p>
         </w:tc>
         <w:tc>
@@ -8032,16 +6885,8 @@
               <w:rPr>
                 <w:sz w:val="20"/>
               </w:rPr>
-              <w:t>Maio-</w:t>
+              <w:t>Maio-Jun</w:t>
             </w:r>
-            <w:proofErr w:type="spellStart"/>
-            <w:r>
-              <w:rPr>
-                <w:sz w:val="20"/>
-              </w:rPr>
-              <w:t>Jun</w:t>
-            </w:r>
-            <w:proofErr w:type="spellEnd"/>
           </w:p>
         </w:tc>
         <w:tc>
@@ -8118,30 +6963,8 @@
               <w:rPr>
                 <w:sz w:val="20"/>
               </w:rPr>
-              <w:t xml:space="preserve">1ª </w:t>
+              <w:t>1ª quinza de Agosto</w:t>
             </w:r>
-            <w:proofErr w:type="spellStart"/>
-            <w:r>
-              <w:rPr>
-                <w:sz w:val="20"/>
-              </w:rPr>
-              <w:t>quinza</w:t>
-            </w:r>
-            <w:proofErr w:type="spellEnd"/>
-            <w:r>
-              <w:rPr>
-                <w:sz w:val="20"/>
-              </w:rPr>
-              <w:t xml:space="preserve"> de </w:t>
-            </w:r>
-            <w:proofErr w:type="gramStart"/>
-            <w:r>
-              <w:rPr>
-                <w:sz w:val="20"/>
-              </w:rPr>
-              <w:t>Agosto</w:t>
-            </w:r>
-            <w:proofErr w:type="gramEnd"/>
           </w:p>
         </w:tc>
         <w:tc>
@@ -8219,30 +7042,8 @@
               <w:rPr>
                 <w:sz w:val="20"/>
               </w:rPr>
-              <w:t xml:space="preserve">2ª </w:t>
+              <w:t>2ª quinza de Agosto</w:t>
             </w:r>
-            <w:proofErr w:type="spellStart"/>
-            <w:r>
-              <w:rPr>
-                <w:sz w:val="20"/>
-              </w:rPr>
-              <w:t>quinza</w:t>
-            </w:r>
-            <w:proofErr w:type="spellEnd"/>
-            <w:r>
-              <w:rPr>
-                <w:sz w:val="20"/>
-              </w:rPr>
-              <w:t xml:space="preserve"> de </w:t>
-            </w:r>
-            <w:proofErr w:type="gramStart"/>
-            <w:r>
-              <w:rPr>
-                <w:sz w:val="20"/>
-              </w:rPr>
-              <w:t>Agosto</w:t>
-            </w:r>
-            <w:proofErr w:type="gramEnd"/>
           </w:p>
         </w:tc>
         <w:tc>
@@ -10510,15 +9311,7 @@
         <w:t>Limitações do Estudo:</w:t>
       </w:r>
       <w:r>
-        <w:t xml:space="preserve"> Reconhece as limitações da pesquisa, como possíveis </w:t>
-      </w:r>
-      <w:proofErr w:type="spellStart"/>
-      <w:r>
-        <w:t>viéses</w:t>
-      </w:r>
-      <w:proofErr w:type="spellEnd"/>
-      <w:r>
-        <w:t>, restrições metodológicas ou dificuldades encontradas durante o processo. Exemplo: "É importante ressaltar que este estudo possui algumas limitações. Por exemplo, nossa amostra foi restrita a um grupo específico de usuários de redes sociais, o que pode limitar a generalização dos resultados. Além disso, a falta de dados longitudinais dificultou a análise das mudanças ao longo do tempo."</w:t>
+        <w:t xml:space="preserve"> Reconhece as limitações da pesquisa, como possíveis viéses, restrições metodológicas ou dificuldades encontradas durante o processo. Exemplo: "É importante ressaltar que este estudo possui algumas limitações. Por exemplo, nossa amostra foi restrita a um grupo específico de usuários de redes sociais, o que pode limitar a generalização dos resultados. Além disso, a falta de dados longitudinais dificultou a análise das mudanças ao longo do tempo."</w:t>
       </w:r>
     </w:p>
     <w:p>
@@ -10566,51 +9359,13 @@
         <w:ind w:left="-15" w:right="0" w:firstLine="0"/>
       </w:pPr>
       <w:r>
-        <w:t xml:space="preserve">GOODFELLOW, I. </w:t>
-      </w:r>
-      <w:proofErr w:type="spellStart"/>
-      <w:r>
-        <w:t>Nips</w:t>
-      </w:r>
-      <w:proofErr w:type="spellEnd"/>
-      <w:r>
-        <w:t xml:space="preserve"> 2016 tutorial: </w:t>
-      </w:r>
-      <w:proofErr w:type="spellStart"/>
-      <w:r>
-        <w:t>Generative</w:t>
-      </w:r>
-      <w:proofErr w:type="spellEnd"/>
-      <w:r>
-        <w:t xml:space="preserve"> adversarial networks. </w:t>
-      </w:r>
-      <w:proofErr w:type="spellStart"/>
+        <w:t xml:space="preserve">GOODFELLOW, I. Nips 2016 tutorial: Generative adversarial networks. </w:t>
+      </w:r>
       <w:r>
         <w:rPr>
           <w:b/>
         </w:rPr>
-        <w:t>arXiv</w:t>
-      </w:r>
-      <w:proofErr w:type="spellEnd"/>
-      <w:r>
-        <w:rPr>
-          <w:b/>
-        </w:rPr>
-        <w:t xml:space="preserve"> </w:t>
-      </w:r>
-      <w:proofErr w:type="spellStart"/>
-      <w:r>
-        <w:rPr>
-          <w:b/>
-        </w:rPr>
-        <w:t>preprint</w:t>
-      </w:r>
-      <w:proofErr w:type="spellEnd"/>
-      <w:r>
-        <w:rPr>
-          <w:b/>
-        </w:rPr>
-        <w:t xml:space="preserve"> arXiv:1701.00160</w:t>
+        <w:t>arXiv preprint arXiv:1701.00160</w:t>
       </w:r>
       <w:r>
         <w:t>, 2016.</w:t>
@@ -10631,15 +9386,7 @@
         <w:t>Inteligência artificial:</w:t>
       </w:r>
       <w:r>
-        <w:t xml:space="preserve"> questões éticas a serem enfrentadas. São Paulo: </w:t>
-      </w:r>
-      <w:proofErr w:type="spellStart"/>
-      <w:r>
-        <w:t>Abciber</w:t>
-      </w:r>
-      <w:proofErr w:type="spellEnd"/>
-      <w:r>
-        <w:t xml:space="preserve"> v. 9, n. 8, p. 1-16, 2016.</w:t>
+        <w:t xml:space="preserve"> questões éticas a serem enfrentadas. São Paulo: Abciber v. 9, n. 8, p. 1-16, 2016.</w:t>
       </w:r>
     </w:p>
     <w:p>
@@ -10648,83 +9395,13 @@
         <w:ind w:left="-15" w:right="0" w:firstLine="0"/>
       </w:pPr>
       <w:r>
-        <w:t xml:space="preserve">ROBERTSON ET AL., G. </w:t>
-      </w:r>
-      <w:proofErr w:type="spellStart"/>
-      <w:r>
-        <w:t>Animated</w:t>
-      </w:r>
-      <w:proofErr w:type="spellEnd"/>
-      <w:r>
-        <w:t xml:space="preserve"> </w:t>
-      </w:r>
-      <w:proofErr w:type="spellStart"/>
-      <w:r>
-        <w:t>visualization</w:t>
-      </w:r>
-      <w:proofErr w:type="spellEnd"/>
-      <w:r>
-        <w:t xml:space="preserve"> </w:t>
-      </w:r>
-      <w:proofErr w:type="spellStart"/>
-      <w:r>
-        <w:t>of</w:t>
-      </w:r>
-      <w:proofErr w:type="spellEnd"/>
-      <w:r>
-        <w:t xml:space="preserve"> </w:t>
-      </w:r>
-      <w:proofErr w:type="spellStart"/>
-      <w:r>
-        <w:t>multiple</w:t>
-      </w:r>
-      <w:proofErr w:type="spellEnd"/>
-      <w:r>
-        <w:t xml:space="preserve"> </w:t>
-      </w:r>
-      <w:proofErr w:type="spellStart"/>
-      <w:r>
-        <w:t>intersecting</w:t>
-      </w:r>
-      <w:proofErr w:type="spellEnd"/>
-      <w:r>
-        <w:t xml:space="preserve"> </w:t>
-      </w:r>
-      <w:proofErr w:type="spellStart"/>
-      <w:r>
-        <w:t>hierarchies</w:t>
-      </w:r>
-      <w:proofErr w:type="spellEnd"/>
-      <w:r>
-        <w:t xml:space="preserve">. </w:t>
-      </w:r>
-      <w:proofErr w:type="spellStart"/>
+        <w:t xml:space="preserve">ROBERTSON ET AL., G. Animated visualization of multiple intersecting hierarchies. </w:t>
+      </w:r>
       <w:r>
         <w:rPr>
           <w:b/>
         </w:rPr>
-        <w:t>Information</w:t>
-      </w:r>
-      <w:proofErr w:type="spellEnd"/>
-      <w:r>
-        <w:rPr>
-          <w:b/>
-        </w:rPr>
-        <w:t xml:space="preserve"> </w:t>
-      </w:r>
-      <w:proofErr w:type="spellStart"/>
-      <w:r>
-        <w:rPr>
-          <w:b/>
-        </w:rPr>
-        <w:t>Visualization</w:t>
-      </w:r>
-      <w:proofErr w:type="spellEnd"/>
-      <w:r>
-        <w:rPr>
-          <w:b/>
-        </w:rPr>
-        <w:t>. v. 1, n. 1.</w:t>
+        <w:t>Information Visualization. v. 1, n. 1.</w:t>
       </w:r>
       <w:r>
         <w:t>, p. 50-65, 2002.</w:t>
@@ -10745,15 +9422,7 @@
         <w:t>Pensamento computacional na formação de professores:</w:t>
       </w:r>
       <w:r>
-        <w:t xml:space="preserve"> experiências e desafios encontrados no ensino da computação em escolas públicas. Anais do Workshop de Informática na Escola. [</w:t>
-      </w:r>
-      <w:proofErr w:type="spellStart"/>
-      <w:r>
-        <w:t>S.l</w:t>
-      </w:r>
-      <w:proofErr w:type="spellEnd"/>
-      <w:r>
-        <w:t>.]: [s.n.]. 2017.</w:t>
+        <w:t xml:space="preserve"> experiências e desafios encontrados no ensino da computação em escolas públicas. Anais do Workshop de Informática na Escola. [S.l.]: [s.n.]. 2017.</w:t>
       </w:r>
     </w:p>
     <w:p>
@@ -10786,40 +9455,10 @@
         <w:rPr>
           <w:b/>
         </w:rPr>
-        <w:t xml:space="preserve">Cloud </w:t>
-      </w:r>
-      <w:proofErr w:type="spellStart"/>
-      <w:r>
-        <w:rPr>
-          <w:b/>
-        </w:rPr>
-        <w:t>computing</w:t>
-      </w:r>
-      <w:proofErr w:type="spellEnd"/>
-      <w:r>
-        <w:rPr>
-          <w:b/>
-        </w:rPr>
-        <w:t>-computação em nuvem</w:t>
-      </w:r>
-      <w:r>
-        <w:t>. [</w:t>
-      </w:r>
-      <w:proofErr w:type="spellStart"/>
-      <w:r>
-        <w:t>S.l</w:t>
-      </w:r>
-      <w:proofErr w:type="spellEnd"/>
-      <w:r>
-        <w:t xml:space="preserve">.]: </w:t>
-      </w:r>
-      <w:proofErr w:type="spellStart"/>
-      <w:r>
-        <w:t>Brasport</w:t>
-      </w:r>
-      <w:proofErr w:type="spellEnd"/>
-      <w:r>
-        <w:t>, 2009.</w:t>
+        <w:t>Cloud computing-computação em nuvem</w:t>
+      </w:r>
+      <w:r>
+        <w:t>. [S.l.]: Brasport, 2009.</w:t>
       </w:r>
     </w:p>
     <w:p>
@@ -10872,15 +9511,7 @@
         <w:ind w:left="-15" w:right="0"/>
       </w:pPr>
       <w:r>
-        <w:t xml:space="preserve">(TOURINHO FILHO, </w:t>
-      </w:r>
-      <w:proofErr w:type="gramStart"/>
-      <w:r>
-        <w:t>2005)Apêndices</w:t>
-      </w:r>
-      <w:proofErr w:type="gramEnd"/>
-      <w:r>
-        <w:t xml:space="preserve"> são seções adicionais encontradas no final de um TCC I, que contêm materiais suplementares relevantes para o estudo, mas que não são essenciais para a compreensão do texto principal. Eles são usados para incluir informações detalhadas, dados brutos, instrumentos de pesquisa, códigos de programação, tabelas extensas, entre outros elementos que podem enriquecer o trabalho sem interromper a fluidez do conteúdo principal. Os apêndices permitem que o autor forneça ao leitor acesso a informações adicionais que podem ser úteis para aqueles que desejam explorar mais a fundo o assunto abordado no TCC I.</w:t>
+        <w:t>(TOURINHO FILHO, 2005)Apêndices são seções adicionais encontradas no final de um TCC I, que contêm materiais suplementares relevantes para o estudo, mas que não são essenciais para a compreensão do texto principal. Eles são usados para incluir informações detalhadas, dados brutos, instrumentos de pesquisa, códigos de programação, tabelas extensas, entre outros elementos que podem enriquecer o trabalho sem interromper a fluidez do conteúdo principal. Os apêndices permitem que o autor forneça ao leitor acesso a informações adicionais que podem ser úteis para aqueles que desejam explorar mais a fundo o assunto abordado no TCC I.</w:t>
       </w:r>
     </w:p>
     <w:p>
@@ -11310,46 +9941,6 @@
     <w:p>
       <w:pPr>
         <w:pStyle w:val="footnotedescription"/>
-        <w:spacing w:after="0" w:line="286" w:lineRule="auto"/>
-        <w:ind w:firstLine="0"/>
-        <w:rPr>
-          <w:u w:val="single"/>
-        </w:rPr>
-      </w:pPr>
-      <w:r>
-        <w:rPr>
-          <w:rStyle w:val="footnotemark"/>
-        </w:rPr>
-        <w:footnoteRef/>
-      </w:r>
-      <w:r>
-        <w:t xml:space="preserve"> </w:t>
-      </w:r>
-      <w:r>
-        <w:rPr>
-          <w:sz w:val="20"/>
-        </w:rPr>
-        <w:t xml:space="preserve">TOURINHO FILHO, Fernando da Costa. </w:t>
-      </w:r>
-      <w:r>
-        <w:rPr>
-          <w:b/>
-          <w:sz w:val="20"/>
-        </w:rPr>
-        <w:t>Processo Penal</w:t>
-      </w:r>
-      <w:r>
-        <w:rPr>
-          <w:sz w:val="20"/>
-        </w:rPr>
-        <w:t>. 27. Ed. rev. e atual. – São Paulo: Saraiva, 2005, v.4, p. 553.</w:t>
-      </w:r>
-    </w:p>
-  </w:footnote>
-  <w:footnote w:id="2">
-    <w:p>
-      <w:pPr>
-        <w:pStyle w:val="footnotedescription"/>
         <w:tabs>
           <w:tab w:val="center" w:pos="3378"/>
         </w:tabs>
@@ -11401,7 +9992,7 @@
       </w:r>
     </w:p>
   </w:footnote>
-  <w:footnote w:id="3">
+  <w:footnote w:id="2">
     <w:p>
       <w:pPr>
         <w:pStyle w:val="footnotedescription"/>
@@ -13396,6 +11987,17 @@
       </w:tblCellMar>
     </w:tblPr>
   </w:style>
+  <w:style w:type="paragraph" w:styleId="PargrafodaLista">
+    <w:name w:val="List Paragraph"/>
+    <w:basedOn w:val="Normal"/>
+    <w:uiPriority w:val="34"/>
+    <w:qFormat/>
+    <w:rsid w:val="00D435E2"/>
+    <w:pPr>
+      <w:ind w:left="720"/>
+      <w:contextualSpacing/>
+    </w:pPr>
+  </w:style>
 </w:styles>
 </file>
 

</xml_diff>